<commit_message>
maj CTE et ajout de gabarit pour demande de modification envers le dba
</commit_message>
<xml_diff>
--- a/Gestion de projet/Documents/Standard nomenclature et règles.docx
+++ b/Gestion de projet/Documents/Standard nomenclature et règles.docx
@@ -18,257 +18,239 @@
       <w:r>
         <w:t xml:space="preserve"> et règles</w:t>
       </w:r>
+    </w:p>
+    <w:p>
+      <w:pPr>
+        <w:pStyle w:val="Titre1"/>
+      </w:pPr>
+      <w:r>
+        <w:t xml:space="preserve">Interface graphique : </w:t>
+      </w:r>
+    </w:p>
+    <w:p>
+      <w:pPr>
+        <w:pStyle w:val="Sansinterligne"/>
+        <w:rPr>
+          <w:lang w:val="en-CA"/>
+        </w:rPr>
+      </w:pPr>
+      <w:r>
+        <w:rPr>
+          <w:rStyle w:val="Emphaseple"/>
+          <w:lang w:val="en-CA"/>
+        </w:rPr>
+        <w:t>Variables</w:t>
+      </w:r>
+      <w:r>
+        <w:rPr>
+          <w:lang w:val="en-CA"/>
+        </w:rPr>
+        <w:t xml:space="preserve"> = </w:t>
+      </w:r>
+      <w:r>
+        <w:rPr>
+          <w:lang w:val="en-CA"/>
+        </w:rPr>
+        <w:t>frmDetSysExp, frmGesSysExp</w:t>
+      </w:r>
+      <w:r>
+        <w:rPr>
+          <w:lang w:val="en-CA"/>
+        </w:rPr>
+        <w:t>, frmAccAdmin, frmAccUtil</w:t>
+      </w:r>
+    </w:p>
+    <w:p>
+      <w:pPr>
+        <w:pStyle w:val="Sansinterligne"/>
+        <w:ind w:left="708"/>
+        <w:rPr>
+          <w:lang w:val="en-CA"/>
+        </w:rPr>
+      </w:pPr>
+      <w:r>
+        <w:rPr>
+          <w:rStyle w:val="Accentuation"/>
+          <w:lang w:val="en-CA"/>
+        </w:rPr>
+        <w:t>Det</w:t>
+      </w:r>
+      <w:r>
+        <w:rPr>
+          <w:lang w:val="en-CA"/>
+        </w:rPr>
+        <w:t xml:space="preserve"> : fenêtre details (pop-up)</w:t>
+      </w:r>
+    </w:p>
+    <w:p>
+      <w:pPr>
+        <w:pStyle w:val="Sansinterligne"/>
+        <w:ind w:left="708"/>
+      </w:pPr>
+      <w:r>
+        <w:rPr>
+          <w:rStyle w:val="Accentuation"/>
+        </w:rPr>
+        <w:t>Ges</w:t>
+      </w:r>
+      <w:r>
+        <w:rPr>
+          <w:rStyle w:val="Accentuation"/>
+        </w:rPr>
+        <w:t>t</w:t>
+      </w:r>
+      <w:r>
+        <w:t xml:space="preserve"> : fenêtre de gestion</w:t>
+      </w:r>
+    </w:p>
+    <w:p>
+      <w:pPr>
+        <w:pStyle w:val="Sansinterligne"/>
+        <w:ind w:left="708"/>
+      </w:pPr>
+      <w:r>
+        <w:rPr>
+          <w:rStyle w:val="Accentuation"/>
+        </w:rPr>
+        <w:t>Acc</w:t>
+      </w:r>
+      <w:r>
+        <w:t> : fenêtre d’</w:t>
+      </w:r>
+      <w:r>
+        <w:t>accueil</w:t>
+      </w:r>
+    </w:p>
+    <w:p>
+      <w:pPr>
+        <w:pStyle w:val="Sansinterligne"/>
+      </w:pPr>
+      <w:r>
+        <w:rPr>
+          <w:rStyle w:val="Emphaseple"/>
+        </w:rPr>
+        <w:t>Nom</w:t>
+      </w:r>
+      <w:r>
+        <w:rPr>
+          <w:rStyle w:val="Emphaseple"/>
+        </w:rPr>
+        <w:t xml:space="preserve"> visible</w:t>
+      </w:r>
+      <w:r>
+        <w:t xml:space="preserve"> = « Détails – Système d’exploitation », « Gestion des systèmes d’exploitation »</w:t>
+      </w:r>
+    </w:p>
+    <w:p>
+      <w:pPr>
+        <w:pStyle w:val="Sansinterligne"/>
+      </w:pPr>
+    </w:p>
+    <w:p>
+      <w:pPr>
+        <w:pStyle w:val="Sansinterligne"/>
+      </w:pPr>
+    </w:p>
+    <w:p>
+      <w:pPr>
+        <w:pStyle w:val="Sansinterligne"/>
+      </w:pPr>
+      <w:r>
+        <w:t>Norme des emplacements des boutons</w:t>
+      </w:r>
+    </w:p>
+    <w:p>
+      <w:pPr>
+        <w:pStyle w:val="Sansinterligne"/>
+      </w:pPr>
+    </w:p>
+    <w:p>
+      <w:pPr>
+        <w:pStyle w:val="Sansinterligne"/>
+        <w:ind w:firstLine="708"/>
+      </w:pPr>
+      <w:r>
+        <w:t>Nouveau/enregistrer | Modification</w:t>
+      </w:r>
+      <w:r>
+        <w:t>/Details</w:t>
+      </w:r>
+      <w:r>
+        <w:t xml:space="preserve"> | Annulation/supprimer</w:t>
+      </w:r>
+    </w:p>
+    <w:p>
+      <w:pPr>
+        <w:pStyle w:val="Sansinterligne"/>
+      </w:pPr>
+    </w:p>
+    <w:p>
+      <w:pPr>
+        <w:pStyle w:val="Sansinterligne"/>
+      </w:pPr>
+    </w:p>
+    <w:p>
+      <w:pPr>
+        <w:pStyle w:val="Titre"/>
+      </w:pPr>
+      <w:r>
+        <w:t>Base de données</w:t>
+      </w:r>
+    </w:p>
+    <w:p>
+      <w:pPr>
+        <w:pStyle w:val="Sansinterligne"/>
+      </w:pPr>
+      <w:r>
+        <w:t xml:space="preserve"> </w:t>
+      </w:r>
+    </w:p>
+    <w:p>
+      <w:pPr>
+        <w:pStyle w:val="Sansinterligne"/>
+      </w:pPr>
+      <w:r>
+        <w:t>Contraintes :</w:t>
+      </w:r>
+    </w:p>
+    <w:p>
+      <w:pPr>
+        <w:pStyle w:val="Sansinterligne"/>
+      </w:pPr>
+      <w:r>
+        <w:t>FK = FK_tblJeu_tblGenre_IdGenre</w:t>
+      </w:r>
+    </w:p>
+    <w:p>
+      <w:pPr>
+        <w:pStyle w:val="Sansinterligne"/>
+      </w:pPr>
+      <w:r>
+        <w:tab/>
+      </w:r>
+    </w:p>
+    <w:p>
+      <w:pPr>
+        <w:pStyle w:val="Sansinterligne"/>
+      </w:pPr>
+      <w:r>
+        <w:t>PK =  PK_tblJeu_IdJeu</w:t>
+      </w:r>
+    </w:p>
+    <w:p>
+      <w:pPr>
+        <w:pStyle w:val="Sansinterligne"/>
+      </w:pPr>
+    </w:p>
+    <w:p>
+      <w:pPr>
+        <w:pStyle w:val="Sansinterligne"/>
+      </w:pPr>
+      <w:r>
+        <w:t>UNIQUE = UN_tblJeu_IdJeu</w:t>
+      </w:r>
       <w:bookmarkStart w:id="0" w:name="_GoBack"/>
       <w:bookmarkEnd w:id="0"/>
-    </w:p>
-    <w:p>
-      <w:pPr>
-        <w:pStyle w:val="Titre1"/>
-      </w:pPr>
-      <w:r>
-        <w:t xml:space="preserve">Interface graphique : </w:t>
-      </w:r>
-    </w:p>
-    <w:p>
-      <w:pPr>
-        <w:pStyle w:val="Sansinterligne"/>
-        <w:rPr>
-          <w:lang w:val="en-CA"/>
-        </w:rPr>
-      </w:pPr>
-      <w:r>
-        <w:rPr>
-          <w:rStyle w:val="Emphaseple"/>
-          <w:lang w:val="en-CA"/>
-        </w:rPr>
-        <w:t>Variables</w:t>
-      </w:r>
-      <w:r>
-        <w:rPr>
-          <w:lang w:val="en-CA"/>
-        </w:rPr>
-        <w:t xml:space="preserve"> = </w:t>
-      </w:r>
-      <w:proofErr w:type="spellStart"/>
-      <w:r>
-        <w:rPr>
-          <w:lang w:val="en-CA"/>
-        </w:rPr>
-        <w:t>frmDetSysExp</w:t>
-      </w:r>
-      <w:proofErr w:type="spellEnd"/>
-      <w:r>
-        <w:rPr>
-          <w:lang w:val="en-CA"/>
-        </w:rPr>
-        <w:t xml:space="preserve">, </w:t>
-      </w:r>
-      <w:proofErr w:type="spellStart"/>
-      <w:r>
-        <w:rPr>
-          <w:lang w:val="en-CA"/>
-        </w:rPr>
-        <w:t>frmGesSysExp</w:t>
-      </w:r>
-      <w:proofErr w:type="spellEnd"/>
-      <w:r>
-        <w:rPr>
-          <w:lang w:val="en-CA"/>
-        </w:rPr>
-        <w:t xml:space="preserve">, </w:t>
-      </w:r>
-      <w:proofErr w:type="spellStart"/>
-      <w:r>
-        <w:rPr>
-          <w:lang w:val="en-CA"/>
-        </w:rPr>
-        <w:t>frmAccAdmin</w:t>
-      </w:r>
-      <w:proofErr w:type="spellEnd"/>
-      <w:r>
-        <w:rPr>
-          <w:lang w:val="en-CA"/>
-        </w:rPr>
-        <w:t xml:space="preserve">, </w:t>
-      </w:r>
-      <w:proofErr w:type="spellStart"/>
-      <w:r>
-        <w:rPr>
-          <w:lang w:val="en-CA"/>
-        </w:rPr>
-        <w:t>frmAccUtil</w:t>
-      </w:r>
-      <w:proofErr w:type="spellEnd"/>
-    </w:p>
-    <w:p>
-      <w:pPr>
-        <w:pStyle w:val="Sansinterligne"/>
-        <w:ind w:left="708"/>
-        <w:rPr>
-          <w:lang w:val="en-CA"/>
-        </w:rPr>
-      </w:pPr>
-      <w:proofErr w:type="spellStart"/>
-      <w:proofErr w:type="gramStart"/>
-      <w:r>
-        <w:rPr>
-          <w:rStyle w:val="Accentuation"/>
-          <w:lang w:val="en-CA"/>
-        </w:rPr>
-        <w:t>Det</w:t>
-      </w:r>
-      <w:proofErr w:type="spellEnd"/>
-      <w:r>
-        <w:rPr>
-          <w:lang w:val="en-CA"/>
-        </w:rPr>
-        <w:t xml:space="preserve"> :</w:t>
-      </w:r>
-      <w:proofErr w:type="gramEnd"/>
-      <w:r>
-        <w:rPr>
-          <w:lang w:val="en-CA"/>
-        </w:rPr>
-        <w:t xml:space="preserve"> </w:t>
-      </w:r>
-      <w:proofErr w:type="spellStart"/>
-      <w:r>
-        <w:rPr>
-          <w:lang w:val="en-CA"/>
-        </w:rPr>
-        <w:t>fenêtre</w:t>
-      </w:r>
-      <w:proofErr w:type="spellEnd"/>
-      <w:r>
-        <w:rPr>
-          <w:lang w:val="en-CA"/>
-        </w:rPr>
-        <w:t xml:space="preserve"> details (pop-up)</w:t>
-      </w:r>
-    </w:p>
-    <w:p>
-      <w:pPr>
-        <w:pStyle w:val="Sansinterligne"/>
-        <w:ind w:left="708"/>
-      </w:pPr>
-      <w:proofErr w:type="spellStart"/>
-      <w:r>
-        <w:rPr>
-          <w:rStyle w:val="Accentuation"/>
-        </w:rPr>
-        <w:t>Ges</w:t>
-      </w:r>
-      <w:r>
-        <w:rPr>
-          <w:rStyle w:val="Accentuation"/>
-        </w:rPr>
-        <w:t>t</w:t>
-      </w:r>
-      <w:proofErr w:type="spellEnd"/>
-      <w:r>
-        <w:t xml:space="preserve"> : fenêtre de gestion</w:t>
-      </w:r>
-    </w:p>
-    <w:p>
-      <w:pPr>
-        <w:pStyle w:val="Sansinterligne"/>
-        <w:ind w:left="708"/>
-      </w:pPr>
-      <w:proofErr w:type="spellStart"/>
-      <w:r>
-        <w:rPr>
-          <w:rStyle w:val="Accentuation"/>
-        </w:rPr>
-        <w:t>Acc</w:t>
-      </w:r>
-      <w:proofErr w:type="spellEnd"/>
-      <w:r>
-        <w:t> : fenêtre d’</w:t>
-      </w:r>
-      <w:r>
-        <w:t>accueil</w:t>
-      </w:r>
-    </w:p>
-    <w:p>
-      <w:pPr>
-        <w:pStyle w:val="Sansinterligne"/>
-      </w:pPr>
-      <w:r>
-        <w:rPr>
-          <w:rStyle w:val="Emphaseple"/>
-        </w:rPr>
-        <w:t>Nom</w:t>
-      </w:r>
-      <w:r>
-        <w:rPr>
-          <w:rStyle w:val="Emphaseple"/>
-        </w:rPr>
-        <w:t xml:space="preserve"> visible</w:t>
-      </w:r>
-      <w:r>
-        <w:t xml:space="preserve"> = « Détails – Système d’exploitation », « Gestion des systèmes d’exploitation »</w:t>
-      </w:r>
-    </w:p>
-    <w:p>
-      <w:pPr>
-        <w:pStyle w:val="Sansinterligne"/>
-      </w:pPr>
-    </w:p>
-    <w:p>
-      <w:pPr>
-        <w:pStyle w:val="Sansinterligne"/>
-      </w:pPr>
-    </w:p>
-    <w:p>
-      <w:pPr>
-        <w:pStyle w:val="Sansinterligne"/>
-      </w:pPr>
-      <w:r>
-        <w:t>Norme des emplacements des boutons</w:t>
-      </w:r>
-    </w:p>
-    <w:p>
-      <w:pPr>
-        <w:pStyle w:val="Sansinterligne"/>
-      </w:pPr>
-    </w:p>
-    <w:p>
-      <w:pPr>
-        <w:pStyle w:val="Sansinterligne"/>
-        <w:ind w:firstLine="708"/>
-      </w:pPr>
-      <w:r>
-        <w:t>Nouveau/enregistrer | Modification</w:t>
-      </w:r>
-      <w:r>
-        <w:t>/</w:t>
-      </w:r>
-      <w:proofErr w:type="spellStart"/>
-      <w:r>
-        <w:t>Details</w:t>
-      </w:r>
-      <w:proofErr w:type="spellEnd"/>
-      <w:r>
-        <w:t xml:space="preserve"> | Annulation/supprimer</w:t>
-      </w:r>
-    </w:p>
-    <w:p>
-      <w:pPr>
-        <w:pStyle w:val="Sansinterligne"/>
-      </w:pPr>
-    </w:p>
-    <w:p>
-      <w:pPr>
-        <w:pStyle w:val="Sansinterligne"/>
-      </w:pPr>
-      <w:r>
-        <w:t>//Ajouter ici toutes règles de nomenclature</w:t>
-      </w:r>
-    </w:p>
-    <w:p>
-      <w:pPr>
-        <w:pStyle w:val="Sansinterligne"/>
-      </w:pPr>
     </w:p>
     <w:p>
       <w:pPr>
@@ -322,21 +304,7 @@
         <w:rPr>
           <w:sz w:val="24"/>
         </w:rPr>
-        <w:t xml:space="preserve">Pour les classes vous utiliserez le </w:t>
-      </w:r>
-      <w:proofErr w:type="spellStart"/>
-      <w:r>
-        <w:rPr>
-          <w:sz w:val="24"/>
-        </w:rPr>
-        <w:t>CamelCase</w:t>
-      </w:r>
-      <w:proofErr w:type="spellEnd"/>
-      <w:r>
-        <w:rPr>
-          <w:sz w:val="24"/>
-        </w:rPr>
-        <w:t>.</w:t>
+        <w:t>Pour les classes vous utiliserez le CamelCase.</w:t>
       </w:r>
     </w:p>
     <w:p>
@@ -389,6 +357,7 @@
           <w:noProof/>
           <w:lang w:eastAsia="fr-CA"/>
         </w:rPr>
+        <w:lastRenderedPageBreak/>
         <w:drawing>
           <wp:inline distT="0" distB="0" distL="0" distR="0" wp14:anchorId="54510EFA" wp14:editId="44B8610A">
             <wp:extent cx="1813560" cy="2141435"/>
@@ -451,7 +420,6 @@
         <w:rPr>
           <w:lang w:val="fr-CA"/>
         </w:rPr>
-        <w:lastRenderedPageBreak/>
         <w:t>Tables</w:t>
       </w:r>
       <w:bookmarkEnd w:id="2"/>
@@ -478,23 +446,8 @@
         <w:rPr>
           <w:sz w:val="24"/>
         </w:rPr>
-        <w:t xml:space="preserve">Pour les tables vous utiliserez aussi le </w:t>
-      </w:r>
-      <w:proofErr w:type="spellStart"/>
-      <w:r>
-        <w:rPr>
-          <w:sz w:val="24"/>
-        </w:rPr>
-        <w:t>CamelCase</w:t>
-      </w:r>
-      <w:proofErr w:type="spellEnd"/>
-      <w:r>
-        <w:rPr>
-          <w:sz w:val="24"/>
-        </w:rPr>
-        <w:t xml:space="preserve"> sauf pour le nom de la table qui devra commencer par </w:t>
-      </w:r>
-      <w:proofErr w:type="spellStart"/>
+        <w:t xml:space="preserve">Pour les tables vous utiliserez aussi le CamelCase sauf pour le nom de la table qui devra commencer par </w:t>
+      </w:r>
       <w:r>
         <w:rPr>
           <w:rFonts w:ascii="Courier New" w:hAnsi="Courier New" w:cs="Courier New"/>
@@ -505,14 +458,12 @@
         </w:rPr>
         <w:t>tbl</w:t>
       </w:r>
-      <w:proofErr w:type="spellEnd"/>
       <w:r>
         <w:rPr>
           <w:sz w:val="24"/>
         </w:rPr>
         <w:t xml:space="preserve"> ce qui donnera </w:t>
       </w:r>
-      <w:proofErr w:type="spellStart"/>
       <w:r>
         <w:rPr>
           <w:rFonts w:ascii="Courier New" w:hAnsi="Courier New" w:cs="Courier New"/>
@@ -523,7 +474,6 @@
         </w:rPr>
         <w:t>tblPersonne</w:t>
       </w:r>
-      <w:proofErr w:type="spellEnd"/>
       <w:r>
         <w:rPr>
           <w:sz w:val="24"/>
@@ -770,6 +720,7 @@
           <w:sz w:val="32"/>
           <w:lang w:val="fr-CA"/>
         </w:rPr>
+        <w:lastRenderedPageBreak/>
         <w:t>Description narrative</w:t>
       </w:r>
       <w:bookmarkEnd w:id="5"/>
@@ -1055,7 +1006,6 @@
           <w:sz w:val="32"/>
           <w:lang w:val="fr-CA"/>
         </w:rPr>
-        <w:lastRenderedPageBreak/>
         <w:t>Diagramme de séquence</w:t>
       </w:r>
       <w:bookmarkEnd w:id="7"/>
@@ -1358,7 +1308,6 @@
         </w:rPr>
         <w:t xml:space="preserve">Les noms des documents associés à la gestion de projet auront la nomenclature suivante : </w:t>
       </w:r>
-      <w:proofErr w:type="spellStart"/>
       <w:r>
         <w:rPr>
           <w:b/>
@@ -1367,7 +1316,6 @@
         </w:rPr>
         <w:t>Numero_Sprint</w:t>
       </w:r>
-      <w:proofErr w:type="spellEnd"/>
       <w:r>
         <w:rPr>
           <w:b/>
@@ -1392,23 +1340,13 @@
         </w:rPr>
         <w:t>-</w:t>
       </w:r>
-      <w:proofErr w:type="spellStart"/>
       <w:r>
         <w:rPr>
           <w:b/>
           <w:sz w:val="24"/>
           <w:lang w:val="fr-CA"/>
         </w:rPr>
-        <w:t>Nom_du_document</w:t>
-      </w:r>
-      <w:proofErr w:type="spellEnd"/>
-      <w:r>
-        <w:rPr>
-          <w:b/>
-          <w:sz w:val="24"/>
-          <w:lang w:val="fr-CA"/>
-        </w:rPr>
-        <w:t> : S1-150826-CRR</w:t>
+        <w:t>Nom_du_document : S1-150826-CRR</w:t>
       </w:r>
       <w:r>
         <w:rPr>
@@ -1936,27 +1874,15 @@
           <w:lang w:eastAsia="fr-CA"/>
         </w:rPr>
       </w:pPr>
-      <w:proofErr w:type="gramStart"/>
-      <w:r>
-        <w:rPr>
-          <w:rFonts w:ascii="Times New Roman" w:eastAsia="Times New Roman" w:hAnsi="Times New Roman" w:cs="Times New Roman"/>
-          <w:color w:val="000000"/>
-          <w:sz w:val="27"/>
-          <w:szCs w:val="27"/>
-          <w:lang w:eastAsia="fr-CA"/>
-        </w:rPr>
-        <w:t>o</w:t>
-      </w:r>
-      <w:proofErr w:type="gramEnd"/>
-      <w:r>
-        <w:rPr>
-          <w:rFonts w:ascii="Times New Roman" w:eastAsia="Times New Roman" w:hAnsi="Times New Roman" w:cs="Times New Roman"/>
-          <w:color w:val="000000"/>
-          <w:sz w:val="27"/>
-          <w:szCs w:val="27"/>
-          <w:lang w:eastAsia="fr-CA"/>
-        </w:rPr>
-        <w:t xml:space="preserve"> Trois lettres indiquant s’il agit d’un script de :</w:t>
+      <w:r>
+        <w:rPr>
+          <w:rFonts w:ascii="Times New Roman" w:eastAsia="Times New Roman" w:hAnsi="Times New Roman" w:cs="Times New Roman"/>
+          <w:color w:val="000000"/>
+          <w:sz w:val="27"/>
+          <w:szCs w:val="27"/>
+          <w:lang w:eastAsia="fr-CA"/>
+        </w:rPr>
+        <w:t>o Trois lettres indiquant s’il agit d’un script de :</w:t>
       </w:r>
     </w:p>
     <w:p>
@@ -1978,20 +1904,8 @@
           <w:szCs w:val="27"/>
           <w:lang w:eastAsia="fr-CA"/>
         </w:rPr>
-        <w:t xml:space="preserve">* Création : </w:t>
-      </w:r>
-      <w:proofErr w:type="spellStart"/>
-      <w:r>
-        <w:rPr>
-          <w:rFonts w:ascii="Times New Roman" w:eastAsia="Times New Roman" w:hAnsi="Times New Roman" w:cs="Times New Roman"/>
-          <w:color w:val="000000"/>
-          <w:sz w:val="27"/>
-          <w:szCs w:val="27"/>
-          <w:lang w:eastAsia="fr-CA"/>
-        </w:rPr>
-        <w:t>CRE_nom_significatif</w:t>
-      </w:r>
-      <w:proofErr w:type="spellEnd"/>
+        <w:t>* Création : CRE_nom_significatif</w:t>
+      </w:r>
     </w:p>
     <w:p>
       <w:pPr>
@@ -2012,20 +1926,8 @@
           <w:szCs w:val="27"/>
           <w:lang w:eastAsia="fr-CA"/>
         </w:rPr>
-        <w:t xml:space="preserve">* Contraintes : CTE_ </w:t>
-      </w:r>
-      <w:proofErr w:type="spellStart"/>
-      <w:r>
-        <w:rPr>
-          <w:rFonts w:ascii="Times New Roman" w:eastAsia="Times New Roman" w:hAnsi="Times New Roman" w:cs="Times New Roman"/>
-          <w:color w:val="000000"/>
-          <w:sz w:val="27"/>
-          <w:szCs w:val="27"/>
-          <w:lang w:eastAsia="fr-CA"/>
-        </w:rPr>
-        <w:t>nom_significatif</w:t>
-      </w:r>
-      <w:proofErr w:type="spellEnd"/>
+        <w:t>* Contraintes : CTE_ nom_significatif</w:t>
+      </w:r>
     </w:p>
     <w:p>
       <w:pPr>
@@ -2046,20 +1948,8 @@
           <w:szCs w:val="27"/>
           <w:lang w:eastAsia="fr-CA"/>
         </w:rPr>
-        <w:t xml:space="preserve">* Insertion de base : INSB / INSB_ </w:t>
-      </w:r>
-      <w:proofErr w:type="spellStart"/>
-      <w:r>
-        <w:rPr>
-          <w:rFonts w:ascii="Times New Roman" w:eastAsia="Times New Roman" w:hAnsi="Times New Roman" w:cs="Times New Roman"/>
-          <w:color w:val="000000"/>
-          <w:sz w:val="27"/>
-          <w:szCs w:val="27"/>
-          <w:lang w:eastAsia="fr-CA"/>
-        </w:rPr>
-        <w:t>nom_significatif</w:t>
-      </w:r>
-      <w:proofErr w:type="spellEnd"/>
+        <w:t>* Insertion de base : INSB / INSB_ nom_significatif</w:t>
+      </w:r>
     </w:p>
     <w:p>
       <w:pPr>
@@ -2080,20 +1970,8 @@
           <w:szCs w:val="27"/>
           <w:lang w:eastAsia="fr-CA"/>
         </w:rPr>
-        <w:t xml:space="preserve">* Insertion complet : INSC / INSC_ </w:t>
-      </w:r>
-      <w:proofErr w:type="spellStart"/>
-      <w:r>
-        <w:rPr>
-          <w:rFonts w:ascii="Times New Roman" w:eastAsia="Times New Roman" w:hAnsi="Times New Roman" w:cs="Times New Roman"/>
-          <w:color w:val="000000"/>
-          <w:sz w:val="27"/>
-          <w:szCs w:val="27"/>
-          <w:lang w:eastAsia="fr-CA"/>
-        </w:rPr>
-        <w:t>nom_significatif</w:t>
-      </w:r>
-      <w:proofErr w:type="spellEnd"/>
+        <w:t>* Insertion complet : INSC / INSC_ nom_significatif</w:t>
+      </w:r>
     </w:p>
     <w:p>
       <w:pPr>
@@ -2106,27 +1984,15 @@
           <w:lang w:eastAsia="fr-CA"/>
         </w:rPr>
       </w:pPr>
-      <w:proofErr w:type="gramStart"/>
-      <w:r>
-        <w:rPr>
-          <w:rFonts w:ascii="Times New Roman" w:eastAsia="Times New Roman" w:hAnsi="Times New Roman" w:cs="Times New Roman"/>
-          <w:color w:val="000000"/>
-          <w:sz w:val="27"/>
-          <w:szCs w:val="27"/>
-          <w:lang w:eastAsia="fr-CA"/>
-        </w:rPr>
-        <w:t>o</w:t>
-      </w:r>
-      <w:proofErr w:type="gramEnd"/>
-      <w:r>
-        <w:rPr>
-          <w:rFonts w:ascii="Times New Roman" w:eastAsia="Times New Roman" w:hAnsi="Times New Roman" w:cs="Times New Roman"/>
-          <w:color w:val="000000"/>
-          <w:sz w:val="27"/>
-          <w:szCs w:val="27"/>
-          <w:lang w:eastAsia="fr-CA"/>
-        </w:rPr>
-        <w:t xml:space="preserve"> 8 caractères pour la date</w:t>
+      <w:r>
+        <w:rPr>
+          <w:rFonts w:ascii="Times New Roman" w:eastAsia="Times New Roman" w:hAnsi="Times New Roman" w:cs="Times New Roman"/>
+          <w:color w:val="000000"/>
+          <w:sz w:val="27"/>
+          <w:szCs w:val="27"/>
+          <w:lang w:eastAsia="fr-CA"/>
+        </w:rPr>
+        <w:t>o 8 caractères pour la date</w:t>
       </w:r>
     </w:p>
     <w:p>
@@ -2140,27 +2006,15 @@
           <w:lang w:eastAsia="fr-CA"/>
         </w:rPr>
       </w:pPr>
-      <w:proofErr w:type="gramStart"/>
-      <w:r>
-        <w:rPr>
-          <w:rFonts w:ascii="Times New Roman" w:eastAsia="Times New Roman" w:hAnsi="Times New Roman" w:cs="Times New Roman"/>
-          <w:color w:val="000000"/>
-          <w:sz w:val="27"/>
-          <w:szCs w:val="27"/>
-          <w:lang w:eastAsia="fr-CA"/>
-        </w:rPr>
-        <w:t>o</w:t>
-      </w:r>
-      <w:proofErr w:type="gramEnd"/>
-      <w:r>
-        <w:rPr>
-          <w:rFonts w:ascii="Times New Roman" w:eastAsia="Times New Roman" w:hAnsi="Times New Roman" w:cs="Times New Roman"/>
-          <w:color w:val="000000"/>
-          <w:sz w:val="27"/>
-          <w:szCs w:val="27"/>
-          <w:lang w:eastAsia="fr-CA"/>
-        </w:rPr>
-        <w:t xml:space="preserve"> Exemples :</w:t>
+      <w:r>
+        <w:rPr>
+          <w:rFonts w:ascii="Times New Roman" w:eastAsia="Times New Roman" w:hAnsi="Times New Roman" w:cs="Times New Roman"/>
+          <w:color w:val="000000"/>
+          <w:sz w:val="27"/>
+          <w:szCs w:val="27"/>
+          <w:lang w:eastAsia="fr-CA"/>
+        </w:rPr>
+        <w:t>o Exemples :</w:t>
       </w:r>
     </w:p>
     <w:p>
@@ -2359,29 +2213,7 @@
           <w:szCs w:val="27"/>
           <w:lang w:eastAsia="fr-CA"/>
         </w:rPr>
-        <w:t xml:space="preserve">* Pendant le développement, le DBA sera autorisé à utiliser les autres instructions SQL telles </w:t>
-      </w:r>
-      <w:proofErr w:type="gramStart"/>
-      <w:r>
-        <w:rPr>
-          <w:rFonts w:ascii="Times New Roman" w:eastAsia="Times New Roman" w:hAnsi="Times New Roman" w:cs="Times New Roman"/>
-          <w:color w:val="000000"/>
-          <w:sz w:val="27"/>
-          <w:szCs w:val="27"/>
-          <w:lang w:eastAsia="fr-CA"/>
-        </w:rPr>
-        <w:t>que UPDATE</w:t>
-      </w:r>
-      <w:proofErr w:type="gramEnd"/>
-      <w:r>
-        <w:rPr>
-          <w:rFonts w:ascii="Times New Roman" w:eastAsia="Times New Roman" w:hAnsi="Times New Roman" w:cs="Times New Roman"/>
-          <w:color w:val="000000"/>
-          <w:sz w:val="27"/>
-          <w:szCs w:val="27"/>
-          <w:lang w:eastAsia="fr-CA"/>
-        </w:rPr>
-        <w:t>, ADD, RENAME, etc. Cependant, les scripts finaux de chaque sprint devront utiliser les instructions de bases : CREATE et INSERT.</w:t>
+        <w:t>* Pendant le développement, le DBA sera autorisé à utiliser les autres instructions SQL telles que UPDATE, ADD, RENAME, etc. Cependant, les scripts finaux de chaque sprint devront utiliser les instructions de bases : CREATE et INSERT.</w:t>
       </w:r>
     </w:p>
     <w:p>

</xml_diff>

<commit_message>
maj nomenclature et  ajout des demandes de modif et etc.
</commit_message>
<xml_diff>
--- a/Gestion de projet/Documents/Standard nomenclature et règles.docx
+++ b/Gestion de projet/Documents/Standard nomenclature et règles.docx
@@ -30,33 +30,20 @@
     <w:p>
       <w:pPr>
         <w:pStyle w:val="Sansinterligne"/>
-        <w:rPr>
-          <w:lang w:val="en-CA"/>
-        </w:rPr>
       </w:pPr>
       <w:r>
         <w:rPr>
           <w:rStyle w:val="Emphaseple"/>
-          <w:lang w:val="en-CA"/>
         </w:rPr>
         <w:t>Variables</w:t>
       </w:r>
       <w:r>
-        <w:rPr>
-          <w:lang w:val="en-CA"/>
-        </w:rPr>
         <w:t xml:space="preserve"> = </w:t>
       </w:r>
       <w:r>
-        <w:rPr>
-          <w:lang w:val="en-CA"/>
-        </w:rPr>
         <w:t>frmDetSysExp, frmGesSysExp</w:t>
       </w:r>
       <w:r>
-        <w:rPr>
-          <w:lang w:val="en-CA"/>
-        </w:rPr>
         <w:t>, frmAccAdmin, frmAccUtil</w:t>
       </w:r>
     </w:p>
@@ -64,21 +51,14 @@
       <w:pPr>
         <w:pStyle w:val="Sansinterligne"/>
         <w:ind w:left="708"/>
-        <w:rPr>
-          <w:lang w:val="en-CA"/>
-        </w:rPr>
       </w:pPr>
       <w:r>
         <w:rPr>
           <w:rStyle w:val="Accentuation"/>
-          <w:lang w:val="en-CA"/>
         </w:rPr>
         <w:t>Det</w:t>
       </w:r>
       <w:r>
-        <w:rPr>
-          <w:lang w:val="en-CA"/>
-        </w:rPr>
         <w:t xml:space="preserve"> : fenêtre details (pop-up)</w:t>
       </w:r>
     </w:p>
@@ -182,7 +162,16 @@
     <w:p>
       <w:pPr>
         <w:pStyle w:val="Sansinterligne"/>
-      </w:pPr>
+        <w:ind w:firstLine="708"/>
+      </w:pPr>
+    </w:p>
+    <w:p>
+      <w:pPr>
+        <w:pStyle w:val="Titre1"/>
+      </w:pPr>
+      <w:r>
+        <w:t>Demandes de modification DBA</w:t>
+      </w:r>
     </w:p>
     <w:p>
       <w:pPr>
@@ -190,67 +179,130 @@
       </w:pPr>
     </w:p>
     <w:p>
-      <w:pPr>
-        <w:pStyle w:val="Titre"/>
-      </w:pPr>
-      <w:r>
-        <w:t>Base de données</w:t>
-      </w:r>
-    </w:p>
-    <w:p>
-      <w:pPr>
-        <w:pStyle w:val="Sansinterligne"/>
-      </w:pPr>
-      <w:r>
-        <w:t xml:space="preserve"> </w:t>
-      </w:r>
-    </w:p>
-    <w:p>
-      <w:pPr>
-        <w:pStyle w:val="Sansinterligne"/>
-      </w:pPr>
-      <w:r>
-        <w:t>Contraintes :</w:t>
-      </w:r>
-    </w:p>
-    <w:p>
-      <w:pPr>
-        <w:pStyle w:val="Sansinterligne"/>
-      </w:pPr>
-      <w:r>
-        <w:t>FK = FK_tblJeu_tblGenre_IdGenre</w:t>
-      </w:r>
-    </w:p>
-    <w:p>
-      <w:pPr>
-        <w:pStyle w:val="Sansinterligne"/>
-      </w:pPr>
-      <w:r>
-        <w:tab/>
-      </w:r>
-    </w:p>
-    <w:p>
-      <w:pPr>
-        <w:pStyle w:val="Sansinterligne"/>
-      </w:pPr>
-      <w:r>
-        <w:t>PK =  PK_tblJeu_IdJeu</w:t>
-      </w:r>
-    </w:p>
-    <w:p>
-      <w:pPr>
-        <w:pStyle w:val="Sansinterligne"/>
-      </w:pPr>
-    </w:p>
-    <w:p>
-      <w:pPr>
-        <w:pStyle w:val="Sansinterligne"/>
-      </w:pPr>
-      <w:r>
-        <w:t>UNIQUE = UN_tblJeu_IdJeu</w:t>
+      <w:r>
+        <w:rPr>
+          <w:rStyle w:val="Emphaseple"/>
+        </w:rPr>
+        <w:t>Nom du fichier word</w:t>
+      </w:r>
+      <w:r>
+        <w:t xml:space="preserve"> : </w:t>
+      </w:r>
+      <w:r>
+        <w:t>Demande_Modifications_DBA_</w:t>
+      </w:r>
+      <w:r>
+        <w:t xml:space="preserve"> + id</w:t>
+      </w:r>
+    </w:p>
+    <w:p>
+      <w:r>
+        <w:t xml:space="preserve">Ex : </w:t>
+      </w:r>
+      <w:r>
+        <w:t>Demande_Modifications_DBA_DA1</w:t>
+      </w:r>
+    </w:p>
+    <w:p/>
+    <w:p>
+      <w:r>
+        <w:rPr>
+          <w:rStyle w:val="Emphaseple"/>
+        </w:rPr>
+        <w:t>id</w:t>
+      </w:r>
+      <w:r>
+        <w:t> : 2 premières lettres de son prénom</w:t>
+      </w:r>
+      <w:r>
+        <w:t xml:space="preserve"> + #</w:t>
+      </w:r>
+    </w:p>
+    <w:p>
+      <w:r>
+        <w:t xml:space="preserve">Ex : </w:t>
+      </w:r>
+      <w:r>
+        <w:t>DA</w:t>
+      </w:r>
+      <w:r>
+        <w:t xml:space="preserve">8 ou </w:t>
+      </w:r>
+      <w:r>
+        <w:t>GU</w:t>
+      </w:r>
+      <w:r>
+        <w:t>27</w:t>
       </w:r>
       <w:bookmarkStart w:id="0" w:name="_GoBack"/>
       <w:bookmarkEnd w:id="0"/>
+    </w:p>
+    <w:p>
+      <w:pPr>
+        <w:pStyle w:val="Titre1"/>
+      </w:pPr>
+      <w:r>
+        <w:t>Base de données</w:t>
+      </w:r>
+    </w:p>
+    <w:p>
+      <w:pPr>
+        <w:pStyle w:val="Sansinterligne"/>
+      </w:pPr>
+      <w:r>
+        <w:t xml:space="preserve"> </w:t>
+      </w:r>
+    </w:p>
+    <w:p>
+      <w:pPr>
+        <w:pStyle w:val="Sansinterligne"/>
+        <w:rPr>
+          <w:rStyle w:val="Emphaseple"/>
+        </w:rPr>
+      </w:pPr>
+      <w:r>
+        <w:rPr>
+          <w:rStyle w:val="Emphaseple"/>
+        </w:rPr>
+        <w:t>Contraintes :</w:t>
+      </w:r>
+    </w:p>
+    <w:p>
+      <w:pPr>
+        <w:pStyle w:val="Sansinterligne"/>
+      </w:pPr>
+      <w:r>
+        <w:t>FK = FK_tblJeu_tblGenre_IdGenre</w:t>
+      </w:r>
+    </w:p>
+    <w:p>
+      <w:pPr>
+        <w:pStyle w:val="Sansinterligne"/>
+      </w:pPr>
+      <w:r>
+        <w:tab/>
+      </w:r>
+    </w:p>
+    <w:p>
+      <w:pPr>
+        <w:pStyle w:val="Sansinterligne"/>
+      </w:pPr>
+      <w:r>
+        <w:t>PK =  PK_tblJeu_IdJeu</w:t>
+      </w:r>
+    </w:p>
+    <w:p>
+      <w:pPr>
+        <w:pStyle w:val="Sansinterligne"/>
+      </w:pPr>
+    </w:p>
+    <w:p>
+      <w:pPr>
+        <w:pStyle w:val="Sansinterligne"/>
+      </w:pPr>
+      <w:r>
+        <w:t>UNIQUE = UN_tblJeu_IdJeu</w:t>
+      </w:r>
     </w:p>
     <w:p>
       <w:pPr>
@@ -357,7 +409,6 @@
           <w:noProof/>
           <w:lang w:eastAsia="fr-CA"/>
         </w:rPr>
-        <w:lastRenderedPageBreak/>
         <w:drawing>
           <wp:inline distT="0" distB="0" distL="0" distR="0" wp14:anchorId="54510EFA" wp14:editId="44B8610A">
             <wp:extent cx="1813560" cy="2141435"/>
@@ -630,6 +681,7 @@
           <w:sz w:val="32"/>
           <w:lang w:val="fr-CA"/>
         </w:rPr>
+        <w:lastRenderedPageBreak/>
         <w:t>Use case</w:t>
       </w:r>
       <w:bookmarkEnd w:id="4"/>
@@ -720,7 +772,6 @@
           <w:sz w:val="32"/>
           <w:lang w:val="fr-CA"/>
         </w:rPr>
-        <w:lastRenderedPageBreak/>
         <w:t>Description narrative</w:t>
       </w:r>
       <w:bookmarkEnd w:id="5"/>

</xml_diff>

<commit_message>
maj plein de trucs
</commit_message>
<xml_diff>
--- a/Gestion de projet/Documents/Standard nomenclature et règles.docx
+++ b/Gestion de projet/Documents/Standard nomenclature et règles.docx
@@ -234,80 +234,167 @@
       <w:r>
         <w:t>27</w:t>
       </w:r>
+    </w:p>
+    <w:p>
+      <w:pPr>
+        <w:pStyle w:val="Titre1"/>
+      </w:pPr>
+      <w:r>
+        <w:t>Base de données</w:t>
+      </w:r>
+    </w:p>
+    <w:p>
+      <w:pPr>
+        <w:pStyle w:val="Sansinterligne"/>
+      </w:pPr>
+      <w:r>
+        <w:t xml:space="preserve"> </w:t>
+      </w:r>
+    </w:p>
+    <w:p>
+      <w:pPr>
+        <w:pStyle w:val="Sansinterligne"/>
+        <w:rPr>
+          <w:rStyle w:val="Emphaseple"/>
+        </w:rPr>
+      </w:pPr>
+      <w:r>
+        <w:rPr>
+          <w:rStyle w:val="Emphaseple"/>
+        </w:rPr>
+        <w:t>Contraintes :</w:t>
+      </w:r>
+    </w:p>
+    <w:p>
+      <w:pPr>
+        <w:pStyle w:val="Sansinterligne"/>
+      </w:pPr>
+      <w:r>
+        <w:t>FK = FK_tblJeu_tblGenre_IdGenre</w:t>
+      </w:r>
+    </w:p>
+    <w:p>
+      <w:pPr>
+        <w:pStyle w:val="Sansinterligne"/>
+      </w:pPr>
+      <w:r>
+        <w:tab/>
+      </w:r>
+    </w:p>
+    <w:p>
+      <w:pPr>
+        <w:pStyle w:val="Sansinterligne"/>
+      </w:pPr>
+      <w:r>
+        <w:t>PK =  PK_tblJeu_IdJeu</w:t>
+      </w:r>
+    </w:p>
+    <w:p>
+      <w:pPr>
+        <w:pStyle w:val="Sansinterligne"/>
+      </w:pPr>
+    </w:p>
+    <w:p>
+      <w:pPr>
+        <w:pStyle w:val="Sansinterligne"/>
+      </w:pPr>
+      <w:r>
+        <w:t>UNIQUE = UN_tblJeu_IdJeu</w:t>
+      </w:r>
+    </w:p>
+    <w:p>
+      <w:pPr>
+        <w:pStyle w:val="Sansinterligne"/>
+      </w:pPr>
+    </w:p>
+    <w:p>
+      <w:pPr>
+        <w:pStyle w:val="Sansinterligne"/>
+      </w:pPr>
+    </w:p>
+    <w:p>
+      <w:pPr>
+        <w:pStyle w:val="Sansinterligne"/>
+        <w:rPr>
+          <w:lang w:val="en-US"/>
+        </w:rPr>
+      </w:pPr>
+      <w:r>
+        <w:rPr>
+          <w:lang w:val="en-US"/>
+        </w:rPr>
+        <w:t>Trigger nom fichier = TRG_Nom_Package</w:t>
+      </w:r>
+    </w:p>
+    <w:p>
+      <w:pPr>
+        <w:pStyle w:val="Sansinterligne"/>
+        <w:rPr>
+          <w:lang w:val="en-US"/>
+        </w:rPr>
+      </w:pPr>
+      <w:r>
+        <w:rPr>
+          <w:lang w:val="en-US"/>
+        </w:rPr>
+        <w:t xml:space="preserve">Nom trigger = </w:t>
+      </w:r>
+      <w:r>
+        <w:rPr>
+          <w:lang w:val="en-US"/>
+        </w:rPr>
+        <w:t>Package.</w:t>
+      </w:r>
+      <w:r>
+        <w:rPr>
+          <w:lang w:val="en-US"/>
+        </w:rPr>
+        <w:t>Trig</w:t>
+      </w:r>
+      <w:r>
+        <w:rPr>
+          <w:lang w:val="en-US"/>
+        </w:rPr>
+        <w:t>InstblNameNomChamp</w:t>
+      </w:r>
       <w:bookmarkStart w:id="0" w:name="_GoBack"/>
       <w:bookmarkEnd w:id="0"/>
-    </w:p>
-    <w:p>
-      <w:pPr>
-        <w:pStyle w:val="Titre1"/>
-      </w:pPr>
-      <w:r>
-        <w:t>Base de données</w:t>
-      </w:r>
-    </w:p>
-    <w:p>
-      <w:pPr>
-        <w:pStyle w:val="Sansinterligne"/>
-      </w:pPr>
-      <w:r>
-        <w:t xml:space="preserve"> </w:t>
-      </w:r>
-    </w:p>
-    <w:p>
-      <w:pPr>
-        <w:pStyle w:val="Sansinterligne"/>
-        <w:rPr>
-          <w:rStyle w:val="Emphaseple"/>
-        </w:rPr>
-      </w:pPr>
-      <w:r>
-        <w:rPr>
-          <w:rStyle w:val="Emphaseple"/>
-        </w:rPr>
-        <w:t>Contraintes :</w:t>
-      </w:r>
-    </w:p>
-    <w:p>
-      <w:pPr>
-        <w:pStyle w:val="Sansinterligne"/>
-      </w:pPr>
-      <w:r>
-        <w:t>FK = FK_tblJeu_tblGenre_IdGenre</w:t>
-      </w:r>
-    </w:p>
-    <w:p>
-      <w:pPr>
-        <w:pStyle w:val="Sansinterligne"/>
-      </w:pPr>
-      <w:r>
-        <w:tab/>
-      </w:r>
-    </w:p>
-    <w:p>
-      <w:pPr>
-        <w:pStyle w:val="Sansinterligne"/>
-      </w:pPr>
-      <w:r>
-        <w:t>PK =  PK_tblJeu_IdJeu</w:t>
-      </w:r>
-    </w:p>
-    <w:p>
-      <w:pPr>
-        <w:pStyle w:val="Sansinterligne"/>
-      </w:pPr>
-    </w:p>
-    <w:p>
-      <w:pPr>
-        <w:pStyle w:val="Sansinterligne"/>
-      </w:pPr>
-      <w:r>
-        <w:t>UNIQUE = UN_tblJeu_IdJeu</w:t>
-      </w:r>
-    </w:p>
-    <w:p>
-      <w:pPr>
-        <w:pStyle w:val="Sansinterligne"/>
-      </w:pPr>
+      <w:r>
+        <w:rPr>
+          <w:lang w:val="en-US"/>
+        </w:rPr>
+        <w:t xml:space="preserve">  ex: </w:t>
+      </w:r>
+      <w:r>
+        <w:rPr>
+          <w:rFonts w:ascii="Courier New" w:hAnsi="Courier New" w:cs="Courier New"/>
+          <w:noProof/>
+          <w:color w:val="008080"/>
+          <w:sz w:val="20"/>
+          <w:szCs w:val="20"/>
+        </w:rPr>
+        <w:t>Jeux</w:t>
+      </w:r>
+      <w:r>
+        <w:rPr>
+          <w:rFonts w:ascii="Courier New" w:hAnsi="Courier New" w:cs="Courier New"/>
+          <w:noProof/>
+          <w:color w:val="808080"/>
+          <w:sz w:val="20"/>
+          <w:szCs w:val="20"/>
+        </w:rPr>
+        <w:t>.</w:t>
+      </w:r>
+      <w:r>
+        <w:rPr>
+          <w:rFonts w:ascii="Courier New" w:hAnsi="Courier New" w:cs="Courier New"/>
+          <w:noProof/>
+          <w:color w:val="008080"/>
+          <w:sz w:val="20"/>
+          <w:szCs w:val="20"/>
+        </w:rPr>
+        <w:t>trigInstblJeuTag</w:t>
+      </w:r>
     </w:p>
     <w:p>
       <w:pPr>
@@ -325,6 +412,7 @@
         <w:rPr>
           <w:lang w:val="fr-CA"/>
         </w:rPr>
+        <w:lastRenderedPageBreak/>
         <w:t>Classes</w:t>
       </w:r>
       <w:bookmarkEnd w:id="1"/>
@@ -630,6 +718,7 @@
           <w:sz w:val="24"/>
           <w:lang w:val="fr-CA"/>
         </w:rPr>
+        <w:lastRenderedPageBreak/>
         <w:t xml:space="preserve">À l’intérieur d’un même </w:t>
       </w:r>
       <w:r>
@@ -681,7 +770,6 @@
           <w:sz w:val="32"/>
           <w:lang w:val="fr-CA"/>
         </w:rPr>
-        <w:lastRenderedPageBreak/>
         <w:t>Use case</w:t>
       </w:r>
       <w:bookmarkEnd w:id="4"/>
@@ -1335,6 +1423,7 @@
           <w:sz w:val="32"/>
           <w:lang w:val="fr-CA"/>
         </w:rPr>
+        <w:lastRenderedPageBreak/>
         <w:t>Documents de gestion de projet</w:t>
       </w:r>
       <w:bookmarkEnd w:id="10"/>

</xml_diff>